<commit_message>
modified for helm chart deployment
</commit_message>
<xml_diff>
--- a/Python-Microservices Guide.docx
+++ b/Python-Microservices Guide.docx
@@ -1315,6 +1315,233 @@
         <w:t>website</w:t>
       </w:r>
       <w:proofErr w:type="spellEnd"/>
+    </w:p>
+    <w:p>
+      <w:pPr>
+        <w:rPr>
+          <w:b/>
+          <w:bCs/>
+        </w:rPr>
+      </w:pPr>
+      <w:r>
+        <w:rPr>
+          <w:b/>
+          <w:bCs/>
+        </w:rPr>
+        <w:t>Create Git Repository</w:t>
+      </w:r>
+    </w:p>
+    <w:p>
+      <w:pPr>
+        <w:pStyle w:val="ListParagraph"/>
+        <w:numPr>
+          <w:ilvl w:val="0"/>
+          <w:numId w:val="2"/>
+        </w:numPr>
+        <w:rPr>
+          <w:b/>
+          <w:bCs/>
+        </w:rPr>
+      </w:pPr>
+      <w:r>
+        <w:rPr>
+          <w:b/>
+          <w:bCs/>
+        </w:rPr>
+        <w:t>Add Readme</w:t>
+      </w:r>
+    </w:p>
+    <w:p>
+      <w:pPr>
+        <w:pStyle w:val="ListParagraph"/>
+        <w:numPr>
+          <w:ilvl w:val="0"/>
+          <w:numId w:val="2"/>
+        </w:numPr>
+        <w:rPr>
+          <w:b/>
+          <w:bCs/>
+        </w:rPr>
+      </w:pPr>
+      <w:r>
+        <w:rPr>
+          <w:b/>
+          <w:bCs/>
+        </w:rPr>
+        <w:t>Git Clone to set up local workspace.</w:t>
+      </w:r>
+    </w:p>
+    <w:p>
+      <w:pPr>
+        <w:rPr>
+          <w:b/>
+          <w:bCs/>
+        </w:rPr>
+      </w:pPr>
+      <w:r>
+        <w:rPr>
+          <w:b/>
+          <w:bCs/>
+        </w:rPr>
+        <w:t>Push Code to Git</w:t>
+      </w:r>
+    </w:p>
+    <w:p>
+      <w:pPr>
+        <w:pStyle w:val="ListParagraph"/>
+        <w:numPr>
+          <w:ilvl w:val="0"/>
+          <w:numId w:val="2"/>
+        </w:numPr>
+        <w:rPr>
+          <w:b/>
+          <w:bCs/>
+          <w:lang w:val="fr-FR"/>
+        </w:rPr>
+      </w:pPr>
+      <w:proofErr w:type="gramStart"/>
+      <w:r>
+        <w:rPr>
+          <w:b/>
+          <w:bCs/>
+          <w:lang w:val="fr-FR"/>
+        </w:rPr>
+        <w:t>git</w:t>
+      </w:r>
+      <w:proofErr w:type="gramEnd"/>
+      <w:r>
+        <w:rPr>
+          <w:b/>
+          <w:bCs/>
+          <w:lang w:val="fr-FR"/>
+        </w:rPr>
+        <w:t xml:space="preserve"> </w:t>
+      </w:r>
+      <w:proofErr w:type="spellStart"/>
+      <w:r>
+        <w:rPr>
+          <w:b/>
+          <w:bCs/>
+          <w:lang w:val="fr-FR"/>
+        </w:rPr>
+        <w:t>add</w:t>
+      </w:r>
+      <w:proofErr w:type="spellEnd"/>
+      <w:r>
+        <w:rPr>
+          <w:b/>
+          <w:bCs/>
+          <w:lang w:val="fr-FR"/>
+        </w:rPr>
+        <w:t xml:space="preserve"> -A</w:t>
+      </w:r>
+    </w:p>
+    <w:p>
+      <w:pPr>
+        <w:pStyle w:val="ListParagraph"/>
+        <w:numPr>
+          <w:ilvl w:val="0"/>
+          <w:numId w:val="2"/>
+        </w:numPr>
+        <w:rPr>
+          <w:b/>
+          <w:bCs/>
+          <w:lang w:val="fr-FR"/>
+        </w:rPr>
+      </w:pPr>
+      <w:proofErr w:type="gramStart"/>
+      <w:r>
+        <w:rPr>
+          <w:b/>
+          <w:bCs/>
+          <w:lang w:val="fr-FR"/>
+        </w:rPr>
+        <w:t>git</w:t>
+      </w:r>
+      <w:proofErr w:type="gramEnd"/>
+      <w:r>
+        <w:rPr>
+          <w:b/>
+          <w:bCs/>
+          <w:lang w:val="fr-FR"/>
+        </w:rPr>
+        <w:t xml:space="preserve"> </w:t>
+      </w:r>
+      <w:proofErr w:type="spellStart"/>
+      <w:r>
+        <w:rPr>
+          <w:b/>
+          <w:bCs/>
+          <w:lang w:val="fr-FR"/>
+        </w:rPr>
+        <w:t>status</w:t>
+      </w:r>
+      <w:proofErr w:type="spellEnd"/>
+    </w:p>
+    <w:p>
+      <w:pPr>
+        <w:pStyle w:val="ListParagraph"/>
+        <w:numPr>
+          <w:ilvl w:val="0"/>
+          <w:numId w:val="2"/>
+        </w:numPr>
+        <w:rPr>
+          <w:b/>
+          <w:bCs/>
+        </w:rPr>
+      </w:pPr>
+      <w:r>
+        <w:rPr>
+          <w:b/>
+          <w:bCs/>
+        </w:rPr>
+        <w:t xml:space="preserve">git commit -m "Flask </w:t>
+      </w:r>
+      <w:proofErr w:type="gramStart"/>
+      <w:r>
+        <w:rPr>
+          <w:b/>
+          <w:bCs/>
+        </w:rPr>
+        <w:t>Webapp</w:t>
+      </w:r>
+      <w:proofErr w:type="gramEnd"/>
+      <w:r>
+        <w:rPr>
+          <w:b/>
+          <w:bCs/>
+        </w:rPr>
+        <w:t>"</w:t>
+      </w:r>
+    </w:p>
+    <w:p>
+      <w:pPr>
+        <w:pStyle w:val="ListParagraph"/>
+        <w:numPr>
+          <w:ilvl w:val="0"/>
+          <w:numId w:val="2"/>
+        </w:numPr>
+        <w:rPr>
+          <w:b/>
+          <w:bCs/>
+        </w:rPr>
+      </w:pPr>
+      <w:r>
+        <w:rPr>
+          <w:b/>
+          <w:bCs/>
+        </w:rPr>
+        <w:t xml:space="preserve">git push origin </w:t>
+      </w:r>
+      <w:proofErr w:type="gramStart"/>
+      <w:r>
+        <w:rPr>
+          <w:b/>
+          <w:bCs/>
+        </w:rPr>
+        <w:t>main</w:t>
+      </w:r>
+      <w:proofErr w:type="gramEnd"/>
     </w:p>
     <w:sectPr>
       <w:pgSz w:w="12240" w:h="15840"/>

</xml_diff>